<commit_message>
added cascade parameter on users relations and finish users endpoint
</commit_message>
<xml_diff>
--- a/Routing Şeması Ve Enpoint işlemleri.docx
+++ b/Routing Şeması Ve Enpoint işlemleri.docx
@@ -62,7 +62,11 @@
         </w:rPr>
       </w:pPr>
       <w:r>
-        <w:t xml:space="preserve">Admin Controller </w:t>
+        <w:t xml:space="preserve">Admin </w:t>
+      </w:r>
+      <w:proofErr w:type="gramStart"/>
+      <w:r>
+        <w:t xml:space="preserve">Controller </w:t>
       </w:r>
       <w:r>
         <w:rPr>
@@ -70,6 +74,7 @@
         </w:rPr>
         <w:t>:</w:t>
       </w:r>
+      <w:proofErr w:type="gramEnd"/>
     </w:p>
     <w:p/>
     <w:p>
@@ -230,8 +235,13 @@
           <w:numId w:val="1"/>
         </w:numPr>
       </w:pPr>
-      <w:r>
-        <w:t xml:space="preserve">Post() </w:t>
+      <w:proofErr w:type="gramStart"/>
+      <w:r>
+        <w:t>Post(</w:t>
+      </w:r>
+      <w:proofErr w:type="gramEnd"/>
+      <w:r>
+        <w:t xml:space="preserve">) </w:t>
       </w:r>
       <w:hyperlink r:id="rId5" w:history="1">
         <w:r>
@@ -599,6 +609,7 @@
         <w:t xml:space="preserve"> admin </w:t>
       </w:r>
       <w:proofErr w:type="spellStart"/>
+      <w:proofErr w:type="gramStart"/>
       <w:r>
         <w:rPr>
           <w:b/>
@@ -612,27 +623,38 @@
           <w:b/>
           <w:bCs/>
         </w:rPr>
-        <w:t xml:space="preserve"> ) </w:t>
-      </w:r>
-      <w:proofErr w:type="spellStart"/>
+        <w:t xml:space="preserve"> )</w:t>
+      </w:r>
+      <w:proofErr w:type="gramEnd"/>
       <w:r>
         <w:rPr>
           <w:b/>
           <w:bCs/>
         </w:rPr>
-        <w:t>dönmektedir</w:t>
-      </w:r>
-      <w:proofErr w:type="spellEnd"/>
+        <w:t xml:space="preserve"> </w:t>
+      </w:r>
+      <w:proofErr w:type="spellStart"/>
       <w:r>
         <w:rPr>
           <w:b/>
           <w:bCs/>
         </w:rPr>
+        <w:t>dönmektedir</w:t>
+      </w:r>
+      <w:proofErr w:type="spellEnd"/>
+      <w:r>
+        <w:rPr>
+          <w:b/>
+          <w:bCs/>
+        </w:rPr>
         <w:t xml:space="preserve">. </w:t>
       </w:r>
     </w:p>
     <w:p>
       <w:r>
+        <w:rPr>
+          <w:noProof/>
+        </w:rPr>
         <w:drawing>
           <wp:inline distT="0" distB="0" distL="0" distR="0" wp14:anchorId="08F8B535" wp14:editId="47CF2C91">
             <wp:extent cx="5943600" cy="2473960"/>
@@ -753,10 +775,7 @@
       </w:r>
       <w:proofErr w:type="spellEnd"/>
       <w:r>
-        <w:t xml:space="preserve"> </w:t>
-      </w:r>
-      <w:r>
-        <w:t xml:space="preserve">id </w:t>
+        <w:t xml:space="preserve"> id </w:t>
       </w:r>
       <w:proofErr w:type="spellStart"/>
       <w:r>
@@ -907,10 +926,7 @@
       </w:r>
       <w:proofErr w:type="spellStart"/>
       <w:r>
-        <w:t>güncellen</w:t>
-      </w:r>
-      <w:r>
-        <w:t>ebilmektedir</w:t>
+        <w:t>güncellenebilmektedir</w:t>
       </w:r>
       <w:proofErr w:type="spellEnd"/>
       <w:r>
@@ -1100,10 +1116,7 @@
           </w:tcPr>
           <w:p>
             <w:r>
-              <w:t>S</w:t>
-            </w:r>
-            <w:r>
-              <w:t>ite</w:t>
+              <w:t>Site</w:t>
             </w:r>
           </w:p>
         </w:tc>
@@ -1132,10 +1145,7 @@
           </w:tcPr>
           <w:p>
             <w:r>
-              <w:t>M</w:t>
-            </w:r>
-            <w:r>
-              <w:t>ail</w:t>
+              <w:t>Mail</w:t>
             </w:r>
           </w:p>
         </w:tc>
@@ -1164,10 +1174,7 @@
           </w:tcPr>
           <w:p>
             <w:r>
-              <w:t>T</w:t>
-            </w:r>
-            <w:r>
-              <w:t>el</w:t>
+              <w:t>Tel</w:t>
             </w:r>
           </w:p>
         </w:tc>
@@ -1442,12 +1449,17 @@
         <w:t xml:space="preserve">. </w:t>
       </w:r>
       <w:proofErr w:type="spellStart"/>
+      <w:proofErr w:type="gramStart"/>
       <w:r>
         <w:t>Içerisinde</w:t>
       </w:r>
       <w:proofErr w:type="spellEnd"/>
       <w:r>
-        <w:t xml:space="preserve">  7 </w:t>
+        <w:t xml:space="preserve">  7</w:t>
+      </w:r>
+      <w:proofErr w:type="gramEnd"/>
+      <w:r>
+        <w:t xml:space="preserve"> </w:t>
       </w:r>
       <w:proofErr w:type="spellStart"/>
       <w:r>
@@ -1539,7 +1551,15 @@
         </w:numPr>
       </w:pPr>
       <w:r>
-        <w:t xml:space="preserve">GET () : </w:t>
+        <w:t>GET (</w:t>
+      </w:r>
+      <w:proofErr w:type="gramStart"/>
+      <w:r>
+        <w:t>) :</w:t>
+      </w:r>
+      <w:proofErr w:type="gramEnd"/>
+      <w:r>
+        <w:t xml:space="preserve"> </w:t>
       </w:r>
       <w:hyperlink r:id="rId8" w:history="1">
         <w:r>
@@ -1623,12 +1643,17 @@
         <w:t xml:space="preserve">, </w:t>
       </w:r>
       <w:proofErr w:type="spellStart"/>
+      <w:proofErr w:type="gramStart"/>
       <w:r>
         <w:t>Devicelarını</w:t>
       </w:r>
       <w:proofErr w:type="spellEnd"/>
       <w:r>
-        <w:t xml:space="preserve"> , </w:t>
+        <w:t xml:space="preserve"> ,</w:t>
+      </w:r>
+      <w:proofErr w:type="gramEnd"/>
+      <w:r>
+        <w:t xml:space="preserve"> </w:t>
       </w:r>
       <w:proofErr w:type="spellStart"/>
       <w:r>
@@ -3790,7 +3815,15 @@
         </w:numPr>
       </w:pPr>
       <w:r>
-        <w:t xml:space="preserve">GET () : </w:t>
+        <w:t>GET (</w:t>
+      </w:r>
+      <w:proofErr w:type="gramStart"/>
+      <w:r>
+        <w:t>) :</w:t>
+      </w:r>
+      <w:proofErr w:type="gramEnd"/>
+      <w:r>
+        <w:t xml:space="preserve"> </w:t>
       </w:r>
       <w:hyperlink r:id="rId9" w:history="1">
         <w:r>
@@ -3801,17 +3834,7 @@
             <w:szCs w:val="18"/>
             <w:shd w:val="clear" w:color="auto" w:fill="FFFFFF"/>
           </w:rPr>
-          <w:t>https://api.powersarj.com/users/</w:t>
-        </w:r>
-        <w:r>
-          <w:rPr>
-            <w:rStyle w:val="Kpr"/>
-            <w:rFonts w:ascii="Segoe UI" w:hAnsi="Segoe UI" w:cs="Segoe UI"/>
-            <w:sz w:val="18"/>
-            <w:szCs w:val="18"/>
-            <w:shd w:val="clear" w:color="auto" w:fill="FFFFFF"/>
-          </w:rPr>
-          <w:t>{id}</w:t>
+          <w:t>https://api.powersarj.com/users/{id}</w:t>
         </w:r>
       </w:hyperlink>
     </w:p>
@@ -3841,6 +3864,7 @@
         <w:t xml:space="preserve"> </w:t>
       </w:r>
       <w:proofErr w:type="spellStart"/>
+      <w:proofErr w:type="gramStart"/>
       <w:r>
         <w:t>verilen</w:t>
       </w:r>
@@ -3853,6 +3877,7 @@
         <w:t>userin</w:t>
       </w:r>
       <w:proofErr w:type="spellEnd"/>
+      <w:proofErr w:type="gramEnd"/>
       <w:r>
         <w:t xml:space="preserve"> in </w:t>
       </w:r>
@@ -3973,17 +3998,7 @@
             <w:szCs w:val="18"/>
             <w:shd w:val="clear" w:color="auto" w:fill="FFFFFF"/>
           </w:rPr>
-          <w:t>https://api.powersarj.com/users/bysite/</w:t>
-        </w:r>
-        <w:r>
-          <w:rPr>
-            <w:rStyle w:val="Kpr"/>
-            <w:rFonts w:ascii="Segoe UI" w:hAnsi="Segoe UI" w:cs="Segoe UI"/>
-            <w:sz w:val="18"/>
-            <w:szCs w:val="18"/>
-            <w:shd w:val="clear" w:color="auto" w:fill="FFFFFF"/>
-          </w:rPr>
-          <w:t>{sitename}</w:t>
+          <w:t>https://api.powersarj.com/users/bysite/{sitename}</w:t>
         </w:r>
       </w:hyperlink>
     </w:p>
@@ -4217,7 +4232,15 @@
         </w:numPr>
       </w:pPr>
       <w:r>
-        <w:t xml:space="preserve">POST () : </w:t>
+        <w:t>POST (</w:t>
+      </w:r>
+      <w:proofErr w:type="gramStart"/>
+      <w:r>
+        <w:t>) :</w:t>
+      </w:r>
+      <w:proofErr w:type="gramEnd"/>
+      <w:r>
+        <w:t xml:space="preserve"> </w:t>
       </w:r>
       <w:hyperlink r:id="rId11" w:history="1">
         <w:r>
@@ -4335,6 +4358,147 @@
       <w:proofErr w:type="spellStart"/>
       <w:r>
         <w:t>yollanacaktır</w:t>
+      </w:r>
+      <w:proofErr w:type="spellEnd"/>
+      <w:r>
+        <w:t xml:space="preserve">. </w:t>
+      </w:r>
+    </w:p>
+    <w:p>
+      <w:r>
+        <w:t xml:space="preserve">JSON </w:t>
+      </w:r>
+      <w:proofErr w:type="spellStart"/>
+      <w:r>
+        <w:t>örneği</w:t>
+      </w:r>
+      <w:proofErr w:type="spellEnd"/>
+      <w:r>
+        <w:t xml:space="preserve"> </w:t>
+      </w:r>
+      <w:proofErr w:type="spellStart"/>
+      <w:r>
+        <w:t>bir</w:t>
+      </w:r>
+      <w:proofErr w:type="spellEnd"/>
+      <w:r>
+        <w:t xml:space="preserve"> </w:t>
+      </w:r>
+      <w:proofErr w:type="spellStart"/>
+      <w:r>
+        <w:t>aşağıda</w:t>
+      </w:r>
+      <w:proofErr w:type="spellEnd"/>
+      <w:r>
+        <w:t xml:space="preserve"> </w:t>
+      </w:r>
+      <w:proofErr w:type="spellStart"/>
+      <w:r>
+        <w:t>mevcuttur</w:t>
+      </w:r>
+      <w:proofErr w:type="spellEnd"/>
+      <w:r>
+        <w:t xml:space="preserve">. </w:t>
+      </w:r>
+    </w:p>
+    <w:p>
+      <w:pPr>
+        <w:pStyle w:val="ListeParagraf"/>
+        <w:numPr>
+          <w:ilvl w:val="0"/>
+          <w:numId w:val="1"/>
+        </w:numPr>
+      </w:pPr>
+      <w:r>
+        <w:lastRenderedPageBreak/>
+        <w:t>POST (</w:t>
+      </w:r>
+      <w:proofErr w:type="gramStart"/>
+      <w:r>
+        <w:t>) :</w:t>
+      </w:r>
+      <w:proofErr w:type="gramEnd"/>
+      <w:r>
+        <w:t xml:space="preserve"> </w:t>
+      </w:r>
+      <w:hyperlink r:id="rId12" w:history="1">
+        <w:r>
+          <w:rPr>
+            <w:rStyle w:val="Kpr"/>
+            <w:rFonts w:ascii="Segoe UI" w:hAnsi="Segoe UI" w:cs="Segoe UI"/>
+            <w:sz w:val="18"/>
+            <w:szCs w:val="18"/>
+            <w:shd w:val="clear" w:color="auto" w:fill="FFFFFF"/>
+          </w:rPr>
+          <w:t>https://api.powersarj.com/</w:t>
+        </w:r>
+      </w:hyperlink>
+      <w:r>
+        <w:rPr>
+          <w:rStyle w:val="Kpr"/>
+          <w:rFonts w:ascii="Segoe UI" w:hAnsi="Segoe UI" w:cs="Segoe UI"/>
+          <w:sz w:val="18"/>
+          <w:szCs w:val="18"/>
+          <w:shd w:val="clear" w:color="auto" w:fill="FFFFFF"/>
+        </w:rPr>
+        <w:t>addoperation</w:t>
+      </w:r>
+    </w:p>
+    <w:p>
+      <w:r>
+        <w:t xml:space="preserve">Bu </w:t>
+      </w:r>
+      <w:proofErr w:type="spellStart"/>
+      <w:r>
+        <w:t>işlem</w:t>
+      </w:r>
+      <w:proofErr w:type="spellEnd"/>
+      <w:r>
+        <w:t xml:space="preserve"> </w:t>
+      </w:r>
+      <w:proofErr w:type="spellStart"/>
+      <w:r>
+        <w:t>sisteme</w:t>
+      </w:r>
+      <w:proofErr w:type="spellEnd"/>
+      <w:r>
+        <w:t xml:space="preserve"> </w:t>
+      </w:r>
+      <w:proofErr w:type="spellStart"/>
+      <w:r>
+        <w:t>bir</w:t>
+      </w:r>
+      <w:proofErr w:type="spellEnd"/>
+      <w:r>
+        <w:t xml:space="preserve"> user </w:t>
+      </w:r>
+      <w:proofErr w:type="gramStart"/>
+      <w:r>
+        <w:t>a</w:t>
+      </w:r>
+      <w:proofErr w:type="gramEnd"/>
+      <w:r>
+        <w:t xml:space="preserve"> operation </w:t>
+      </w:r>
+      <w:proofErr w:type="spellStart"/>
+      <w:r>
+        <w:t>bilgisi</w:t>
+      </w:r>
+      <w:proofErr w:type="spellEnd"/>
+      <w:r>
+        <w:t xml:space="preserve"> </w:t>
+      </w:r>
+      <w:proofErr w:type="spellStart"/>
+      <w:r>
+        <w:t>kaydetmemize</w:t>
+      </w:r>
+      <w:proofErr w:type="spellEnd"/>
+      <w:r>
+        <w:t xml:space="preserve"> </w:t>
+      </w:r>
+      <w:proofErr w:type="spellStart"/>
+      <w:r>
+        <w:t>yaramaktadır</w:t>
       </w:r>
       <w:proofErr w:type="spellEnd"/>
       <w:r>

</xml_diff>